<commit_message>
update resume and modal for mobile view
</commit_message>
<xml_diff>
--- a/public/documents/Chukwuma-Okere-Resume.docx
+++ b/public/documents/Chukwuma-Okere-Resume.docx
@@ -231,7 +231,7 @@
           <w:szCs w:val="21"/>
           <w:rtl w:val="0"/>
         </w:rPr>
-        <w:t xml:space="preserve">Principal Designer/Solutions Architect/Full-Stack Engineer</w:t>
+        <w:t xml:space="preserve">Principal Designer / Solutions Architect / Full-Stack Engineer</w:t>
       </w:r>
     </w:p>
     <w:p>
@@ -463,7 +463,7 @@
           <w:szCs w:val="21"/>
           <w:rtl w:val="0"/>
         </w:rPr>
-        <w:t xml:space="preserve">LAMP Stack Developer / Project Lead</w:t>
+        <w:t xml:space="preserve">Full-Stack Engineer / Project Lead</w:t>
       </w:r>
     </w:p>
     <w:p>

</xml_diff>